<commit_message>
Complete Week 0 HW assignment
</commit_message>
<xml_diff>
--- a/Week-0/ReneeDubuc_Week-0-Coding-Assignment.docx
+++ b/Week-0/ReneeDubuc_Week-0-Coding-Assignment.docx
@@ -1,6 +1,6 @@
 
 <file path=word/document.xml><?xml version="1.0" encoding="utf-8"?>
-<w:document xmlns:wpc="http://schemas.microsoft.com/office/word/2010/wordprocessingCanvas" xmlns:cx="http://schemas.microsoft.com/office/drawing/2014/chartex" xmlns:cx1="http://schemas.microsoft.com/office/drawing/2015/9/8/chartex" xmlns:cx2="http://schemas.microsoft.com/office/drawing/2015/10/21/chartex" xmlns:cx3="http://schemas.microsoft.com/office/drawing/2016/5/9/chartex" xmlns:cx4="http://schemas.microsoft.com/office/drawing/2016/5/10/chartex" xmlns:cx5="http://schemas.microsoft.com/office/drawing/2016/5/11/chartex" xmlns:cx6="http://schemas.microsoft.com/office/drawing/2016/5/12/chartex" xmlns:cx7="http://schemas.microsoft.com/office/drawing/2016/5/13/chartex" xmlns:cx8="http://schemas.microsoft.com/office/drawing/2016/5/14/chartex" xmlns:mc="http://schemas.openxmlformats.org/markup-compatibility/2006" xmlns:aink="http://schemas.microsoft.com/office/drawing/2016/ink" xmlns:am3d="http://schemas.microsoft.com/office/drawing/2017/model3d" xmlns:o="urn:schemas-microsoft-com:office:office" xmlns:r="http://schemas.openxmlformats.org/officeDocument/2006/relationships" xmlns:m="http://schemas.openxmlformats.org/officeDocument/2006/math" xmlns:v="urn:schemas-microsoft-com:vml" xmlns:wp14="http://schemas.microsoft.com/office/word/2010/wordprocessingDrawing" xmlns:wp="http://schemas.openxmlformats.org/drawingml/2006/wordprocessingDrawing" xmlns:w10="urn:schemas-microsoft-com:office:word" xmlns:w="http://schemas.openxmlformats.org/wordprocessingml/2006/main" xmlns:w14="http://schemas.microsoft.com/office/word/2010/wordml" xmlns:w15="http://schemas.microsoft.com/office/word/2012/wordml" xmlns:w16cex="http://schemas.microsoft.com/office/word/2018/wordml/cex" xmlns:w16cid="http://schemas.microsoft.com/office/word/2016/wordml/cid" xmlns:w16="http://schemas.microsoft.com/office/word/2018/wordml" xmlns:w16se="http://schemas.microsoft.com/office/word/2015/wordml/symex" xmlns:wpg="http://schemas.microsoft.com/office/word/2010/wordprocessingGroup" xmlns:wpi="http://schemas.microsoft.com/office/word/2010/wordprocessingInk" xmlns:wne="http://schemas.microsoft.com/office/word/2006/wordml" xmlns:wps="http://schemas.microsoft.com/office/word/2010/wordprocessingShape" mc:Ignorable="w14 w15 w16se w16cid w16 w16cex wp14">
+<w:document xmlns:wpc="http://schemas.microsoft.com/office/word/2010/wordprocessingCanvas" xmlns:cx="http://schemas.microsoft.com/office/drawing/2014/chartex" xmlns:cx1="http://schemas.microsoft.com/office/drawing/2015/9/8/chartex" xmlns:cx2="http://schemas.microsoft.com/office/drawing/2015/10/21/chartex" xmlns:cx3="http://schemas.microsoft.com/office/drawing/2016/5/9/chartex" xmlns:cx4="http://schemas.microsoft.com/office/drawing/2016/5/10/chartex" xmlns:cx5="http://schemas.microsoft.com/office/drawing/2016/5/11/chartex" xmlns:cx6="http://schemas.microsoft.com/office/drawing/2016/5/12/chartex" xmlns:cx7="http://schemas.microsoft.com/office/drawing/2016/5/13/chartex" xmlns:cx8="http://schemas.microsoft.com/office/drawing/2016/5/14/chartex" xmlns:mc="http://schemas.openxmlformats.org/markup-compatibility/2006" xmlns:aink="http://schemas.microsoft.com/office/drawing/2016/ink" xmlns:am3d="http://schemas.microsoft.com/office/drawing/2017/model3d" xmlns:o="urn:schemas-microsoft-com:office:office" xmlns:r="http://schemas.openxmlformats.org/officeDocument/2006/relationships" xmlns:m="http://schemas.openxmlformats.org/officeDocument/2006/math" xmlns:v="urn:schemas-microsoft-com:vml" xmlns:wp14="http://schemas.microsoft.com/office/word/2010/wordprocessingDrawing" xmlns:wp="http://schemas.openxmlformats.org/drawingml/2006/wordprocessingDrawing" xmlns:w10="urn:schemas-microsoft-com:office:word" xmlns:w="http://schemas.openxmlformats.org/wordprocessingml/2006/main" xmlns:w14="http://schemas.microsoft.com/office/word/2010/wordml" xmlns:w15="http://schemas.microsoft.com/office/word/2012/wordml" xmlns:w16cex="http://schemas.microsoft.com/office/word/2018/wordml/cex" xmlns:w16cid="http://schemas.microsoft.com/office/word/2016/wordml/cid" xmlns:w16="http://schemas.microsoft.com/office/word/2018/wordml" xmlns:w16sdtdh="http://schemas.microsoft.com/office/word/2020/wordml/sdtdatahash" xmlns:w16se="http://schemas.microsoft.com/office/word/2015/wordml/symex" xmlns:wpg="http://schemas.microsoft.com/office/word/2010/wordprocessingGroup" xmlns:wpi="http://schemas.microsoft.com/office/word/2010/wordprocessingInk" xmlns:wne="http://schemas.microsoft.com/office/word/2006/wordml" xmlns:wps="http://schemas.microsoft.com/office/word/2010/wordprocessingShape" mc:Ignorable="w14 w15 w16se w16cid w16 w16cex w16sdtdh wp14">
   <w:body>
     <w:p>
       <w:pPr>
@@ -8,10 +8,7 @@
         <w:jc w:val="center"/>
       </w:pPr>
       <w:r>
-        <w:t xml:space="preserve">Orientation </w:t>
-      </w:r>
-      <w:r>
-        <w:t xml:space="preserve">– </w:t>
+        <w:t xml:space="preserve">Orientation – </w:t>
       </w:r>
       <w:r>
         <w:rPr>
@@ -451,13 +448,6 @@
     <w:p>
       <w:pPr>
         <w:pStyle w:val="Body"/>
-        <w:widowControl w:val="0"/>
-        <w:spacing w:line="240" w:lineRule="auto"/>
-      </w:pPr>
-    </w:p>
-    <w:p>
-      <w:pPr>
-        <w:pStyle w:val="Body"/>
       </w:pPr>
     </w:p>
     <w:p>
@@ -492,18 +482,7 @@
         <w:t xml:space="preserve">: </w:t>
       </w:r>
       <w:r>
-        <w:t xml:space="preserve">For most weeks you will have to complete a coding assignment outlined in a document that looks </w:t>
-      </w:r>
-      <w:proofErr w:type="gramStart"/>
-      <w:r>
-        <w:t>similar to</w:t>
-      </w:r>
-      <w:proofErr w:type="gramEnd"/>
-      <w:r>
-        <w:t xml:space="preserve"> this one. The Coding Steps section contains the problems you </w:t>
-      </w:r>
-      <w:r>
-        <w:t>will need to solve. The next two sections require you to submit screenshots of your work. Lastly, you will paste the URL to your GitHub Repository which you will learn more about next week.</w:t>
+        <w:t>For most weeks you will have to complete a coding assignment outlined in a document that looks similar to this one. The Coding Steps section contains the problems you will need to solve. The next two sections require you to submit screenshots of your work. Lastly, you will paste the URL to your GitHub Repository which you will learn more about next week.</w:t>
       </w:r>
     </w:p>
     <w:p>
@@ -527,10 +506,7 @@
         <w:pStyle w:val="BodyA"/>
       </w:pPr>
       <w:r>
-        <w:t>Software development requires working knowledge of t</w:t>
-      </w:r>
-      <w:r>
-        <w:t>he command prompt or terminal on your computer. Navigating the command prompt itself is not coding, but it's a prerequisite for coding. For this assignment complete the following steps:</w:t>
+        <w:t>Software development requires working knowledge of the command prompt or terminal on your computer. Navigating the command prompt itself is not coding, but it's a prerequisite for coding. For this assignment complete the following steps:</w:t>
       </w:r>
     </w:p>
     <w:p>
@@ -554,10 +530,7 @@
         <w:t>’</w:t>
       </w:r>
       <w:r>
-        <w:t>s have the Terminal app.</w:t>
-      </w:r>
-      <w:r>
-        <w:t xml:space="preserve"> Windows has the command prompt and type the following commands.</w:t>
+        <w:t>s have the Terminal app. Windows has the command prompt and type the following commands.</w:t>
       </w:r>
     </w:p>
     <w:tbl>
@@ -1029,6 +1002,7 @@
                   <w14:miter w14:lim="400000"/>
                 </w14:textOutline>
               </w:rPr>
+              <w:lastRenderedPageBreak/>
               <w:t>Create a new directory</w:t>
             </w:r>
           </w:p>
@@ -1219,21 +1193,7 @@
                   <w14:miter w14:lim="400000"/>
                 </w14:textOutline>
               </w:rPr>
-              <w:lastRenderedPageBreak/>
-              <w:t xml:space="preserve">Change into that </w:t>
-            </w:r>
-            <w:r>
-              <w:rPr>
-                <w:rFonts w:ascii="Helvetica Neue" w:hAnsi="Helvetica Neue"/>
-                <w:sz w:val="22"/>
-                <w:szCs w:val="22"/>
-                <w14:textOutline w14:w="12700" w14:cap="flat" w14:cmpd="sng" w14:algn="ctr">
-                  <w14:noFill/>
-                  <w14:prstDash w14:val="solid"/>
-                  <w14:miter w14:lim="400000"/>
-                </w14:textOutline>
-              </w:rPr>
-              <w:t>directory</w:t>
+              <w:t>Change into that directory</w:t>
             </w:r>
           </w:p>
         </w:tc>
@@ -1538,20 +1498,7 @@
                   <w14:miter w14:lim="400000"/>
                 </w14:textOutline>
               </w:rPr>
-              <w:t xml:space="preserve">Create a new </w:t>
-            </w:r>
-            <w:r>
-              <w:rPr>
-                <w:rFonts w:ascii="Helvetica Neue" w:hAnsi="Helvetica Neue"/>
-                <w:sz w:val="22"/>
-                <w:szCs w:val="22"/>
-                <w14:textOutline w14:w="12700" w14:cap="flat" w14:cmpd="sng" w14:algn="ctr">
-                  <w14:noFill/>
-                  <w14:prstDash w14:val="solid"/>
-                  <w14:miter w14:lim="400000"/>
-                </w14:textOutline>
-              </w:rPr>
-              <w:t>directory</w:t>
+              <w:t>Create a new directory</w:t>
             </w:r>
           </w:p>
         </w:tc>
@@ -1722,20 +1669,7 @@
                   <w14:miter w14:lim="400000"/>
                 </w14:textOutline>
               </w:rPr>
-              <w:t xml:space="preserve">Change into that </w:t>
-            </w:r>
-            <w:r>
-              <w:rPr>
-                <w:rFonts w:ascii="Helvetica Neue" w:hAnsi="Helvetica Neue"/>
-                <w:sz w:val="22"/>
-                <w:szCs w:val="22"/>
-                <w14:textOutline w14:w="12700" w14:cap="flat" w14:cmpd="sng" w14:algn="ctr">
-                  <w14:noFill/>
-                  <w14:prstDash w14:val="solid"/>
-                  <w14:miter w14:lim="400000"/>
-                </w14:textOutline>
-              </w:rPr>
-              <w:t>directory</w:t>
+              <w:t>Change into that directory</w:t>
             </w:r>
           </w:p>
         </w:tc>
@@ -2103,23 +2037,6 @@
     <w:p>
       <w:pPr>
         <w:pStyle w:val="BodyA"/>
-        <w:widowControl w:val="0"/>
-        <w:numPr>
-          <w:ilvl w:val="0"/>
-          <w:numId w:val="3"/>
-        </w:numPr>
-        <w:spacing w:after="0" w:line="240" w:lineRule="auto"/>
-      </w:pPr>
-    </w:p>
-    <w:p>
-      <w:pPr>
-        <w:pStyle w:val="BodyA"/>
-        <w:spacing w:after="0"/>
-      </w:pPr>
-    </w:p>
-    <w:p>
-      <w:pPr>
-        <w:pStyle w:val="BodyA"/>
         <w:spacing w:after="0"/>
       </w:pPr>
     </w:p>
@@ -2135,14 +2052,38 @@
           <w:rPr>
             <w:rStyle w:val="Hyperlink0"/>
           </w:rPr>
-          <w:t>https://zoom.us/test</w:t>
+          <w:t>https://zoo</w:t>
+        </w:r>
+        <w:r>
+          <w:rPr>
+            <w:rStyle w:val="Hyperlink0"/>
+          </w:rPr>
+          <w:t>m</w:t>
+        </w:r>
+        <w:r>
+          <w:rPr>
+            <w:rStyle w:val="Hyperlink0"/>
+          </w:rPr>
+          <w:t>.us/test</w:t>
         </w:r>
       </w:hyperlink>
       <w:r>
         <w:rPr>
           <w:rStyle w:val="None"/>
         </w:rPr>
-        <w:t xml:space="preserve"> and join a test meeting. Follow all the prompts to join the meeting and test your audio and video. Once you have joined the test meeting, click on the green shield icon in the top left corner of the screen, choose </w:t>
+        <w:t xml:space="preserve"> and join a test meeting. Follow all the prompts to join the meeting and test your audio and video. Once you have joined the test meeting, click on the green shield icon in the top left corner of the screen, </w:t>
+      </w:r>
+      <w:r>
+        <w:rPr>
+          <w:rStyle w:val="None"/>
+        </w:rPr>
+        <w:t xml:space="preserve">THEN CHOOSE SETTINGS, then </w:t>
+      </w:r>
+      <w:r>
+        <w:rPr>
+          <w:rStyle w:val="None"/>
+        </w:rPr>
+        <w:t xml:space="preserve">choose </w:t>
       </w:r>
       <w:r>
         <w:rPr>
@@ -2158,74 +2099,24 @@
         </w:rPr>
         <w:t xml:space="preserve">on the </w:t>
       </w:r>
-      <w:proofErr w:type="gramStart"/>
       <w:r>
         <w:rPr>
           <w:rStyle w:val="None"/>
         </w:rPr>
-        <w:t>left hand</w:t>
-      </w:r>
-      <w:proofErr w:type="gramEnd"/>
-      <w:r>
-        <w:rPr>
-          <w:rStyle w:val="None"/>
-        </w:rPr>
-        <w:t xml:space="preserve"> column, and t</w:t>
+        <w:t>left-hand</w:t>
       </w:r>
       <w:r>
         <w:rPr>
           <w:rStyle w:val="None"/>
         </w:rPr>
-        <w:t xml:space="preserve">ake a screenshot of that window and post it below. </w:t>
+        <w:t xml:space="preserve"> column, and take a screenshot of that window and post it below. </w:t>
       </w:r>
     </w:p>
     <w:p>
       <w:pPr>
         <w:pStyle w:val="BodyA"/>
-        <w:spacing w:after="0"/>
-      </w:pPr>
-    </w:p>
-    <w:p>
-      <w:pPr>
-        <w:pStyle w:val="BodyA"/>
         <w:rPr>
           <w:rStyle w:val="None"/>
-          <w:b/>
-          <w:bCs/>
-        </w:rPr>
-      </w:pPr>
-      <w:r>
-        <w:rPr>
-          <w:rStyle w:val="None"/>
-          <w:b/>
-          <w:bCs/>
-        </w:rPr>
-        <w:t>Screenshots of Code:</w:t>
-      </w:r>
-    </w:p>
-    <w:p>
-      <w:pPr>
-        <w:pStyle w:val="BodyA"/>
-        <w:rPr>
-          <w:rStyle w:val="None"/>
-          <w:b/>
-          <w:bCs/>
-        </w:rPr>
-      </w:pPr>
-      <w:r>
-        <w:rPr>
-          <w:rStyle w:val="None"/>
-        </w:rPr>
-        <w:t xml:space="preserve">Ignore this section for Week 0. </w:t>
-      </w:r>
-    </w:p>
-    <w:p>
-      <w:pPr>
-        <w:pStyle w:val="BodyA"/>
-        <w:rPr>
-          <w:rStyle w:val="None"/>
-          <w:b/>
-          <w:bCs/>
         </w:rPr>
       </w:pPr>
     </w:p>
@@ -2262,99 +2153,86 @@
           <w:color w:val="F70D1D"/>
           <w:u w:color="F70D1D"/>
         </w:rPr>
-        <w:t xml:space="preserve">[Insert screenshot(s) of the commands you typed above and the zoom Statistics window here </w:t>
+        <w:lastRenderedPageBreak/>
+        <w:drawing>
+          <wp:anchor distT="0" distB="0" distL="114300" distR="114300" simplePos="0" relativeHeight="251658240" behindDoc="0" locked="0" layoutInCell="1" allowOverlap="1" wp14:anchorId="0A4944F1" wp14:editId="5138C494">
+            <wp:simplePos x="0" y="0"/>
+            <wp:positionH relativeFrom="column">
+              <wp:align>center</wp:align>
+            </wp:positionH>
+            <wp:positionV relativeFrom="page">
+              <wp:align>center</wp:align>
+            </wp:positionV>
+            <wp:extent cx="6510528" cy="6876288"/>
+            <wp:effectExtent l="0" t="0" r="5080" b="1270"/>
+            <wp:wrapThrough wrapText="bothSides">
+              <wp:wrapPolygon edited="0">
+                <wp:start x="0" y="0"/>
+                <wp:lineTo x="0" y="21544"/>
+                <wp:lineTo x="21554" y="21544"/>
+                <wp:lineTo x="21554" y="0"/>
+                <wp:lineTo x="0" y="0"/>
+              </wp:wrapPolygon>
+            </wp:wrapThrough>
+            <wp:docPr id="1" name="Picture 1" descr="Text&#10;&#10;Description automatically generated"/>
+            <wp:cNvGraphicFramePr>
+              <a:graphicFrameLocks xmlns:a="http://schemas.openxmlformats.org/drawingml/2006/main" noChangeAspect="1"/>
+            </wp:cNvGraphicFramePr>
+            <a:graphic xmlns:a="http://schemas.openxmlformats.org/drawingml/2006/main">
+              <a:graphicData uri="http://schemas.openxmlformats.org/drawingml/2006/picture">
+                <pic:pic xmlns:pic="http://schemas.openxmlformats.org/drawingml/2006/picture">
+                  <pic:nvPicPr>
+                    <pic:cNvPr id="1" name="Picture 1" descr="Text&#10;&#10;Description automatically generated"/>
+                    <pic:cNvPicPr/>
+                  </pic:nvPicPr>
+                  <pic:blipFill>
+                    <a:blip r:embed="rId8">
+                      <a:extLst>
+                        <a:ext uri="{28A0092B-C50C-407E-A947-70E740481C1C}">
+                          <a14:useLocalDpi xmlns:a14="http://schemas.microsoft.com/office/drawing/2010/main" val="0"/>
+                        </a:ext>
+                      </a:extLst>
+                    </a:blip>
+                    <a:stretch>
+                      <a:fillRect/>
+                    </a:stretch>
+                  </pic:blipFill>
+                  <pic:spPr>
+                    <a:xfrm>
+                      <a:off x="0" y="0"/>
+                      <a:ext cx="6510528" cy="6876288"/>
+                    </a:xfrm>
+                    <a:prstGeom prst="rect">
+                      <a:avLst/>
+                    </a:prstGeom>
+                  </pic:spPr>
+                </pic:pic>
+              </a:graphicData>
+            </a:graphic>
+            <wp14:sizeRelH relativeFrom="margin">
+              <wp14:pctWidth>0</wp14:pctWidth>
+            </wp14:sizeRelH>
+            <wp14:sizeRelV relativeFrom="margin">
+              <wp14:pctHeight>0</wp14:pctHeight>
+            </wp14:sizeRelV>
+          </wp:anchor>
+        </w:drawing>
       </w:r>
-      <w:proofErr w:type="spellStart"/>
       <w:r>
         <w:rPr>
           <w:rStyle w:val="None"/>
           <w:color w:val="F70D1D"/>
           <w:u w:color="F70D1D"/>
         </w:rPr>
-        <w:t>here</w:t>
+        <w:br/>
       </w:r>
-      <w:proofErr w:type="spellEnd"/>
       <w:r>
         <w:rPr>
           <w:rStyle w:val="None"/>
           <w:color w:val="F70D1D"/>
           <w:u w:color="F70D1D"/>
         </w:rPr>
-        <w:t>, then upload this</w:t>
-      </w:r>
-      <w:r>
-        <w:rPr>
-          <w:rStyle w:val="None"/>
-          <w:color w:val="F70D1D"/>
-          <w:u w:color="F70D1D"/>
-        </w:rPr>
-        <w:t xml:space="preserve"> entire file with the screenshot(s) back to the LMS. </w:t>
-      </w:r>
-      <w:r>
-        <w:rPr>
-          <w:rStyle w:val="None"/>
-          <w:color w:val="F70D1D"/>
-          <w:u w:color="F70D1D"/>
-        </w:rPr>
         <w:br/>
-      </w:r>
-      <w:r>
-        <w:rPr>
-          <w:rStyle w:val="None"/>
-          <w:color w:val="F70D1D"/>
-          <w:u w:color="F70D1D"/>
-        </w:rPr>
-        <w:br/>
-      </w:r>
-      <w:r>
-        <w:rPr>
-          <w:rStyle w:val="None"/>
-          <w:color w:val="F70D1D"/>
-          <w:u w:color="F70D1D"/>
-        </w:rPr>
-        <w:t>On MacOS, press Command+Shift+4 to take a screenshot of a portion of your screen.</w:t>
-      </w:r>
-      <w:r>
-        <w:rPr>
-          <w:rStyle w:val="None"/>
-          <w:color w:val="F70D1D"/>
-          <w:u w:color="F70D1D"/>
-        </w:rPr>
-        <w:br/>
-      </w:r>
-      <w:r>
-        <w:rPr>
-          <w:rStyle w:val="None"/>
-          <w:color w:val="F70D1D"/>
-          <w:u w:color="F70D1D"/>
-        </w:rPr>
-        <w:t xml:space="preserve">On Windows, press </w:t>
-      </w:r>
-      <w:r>
-        <w:rPr>
-          <w:rStyle w:val="None"/>
-          <w:color w:val="F70D1D"/>
-          <w:u w:color="F70D1D"/>
-        </w:rPr>
-        <w:t xml:space="preserve">the Windows </w:t>
-      </w:r>
-      <w:proofErr w:type="spellStart"/>
-      <w:r>
-        <w:rPr>
-          <w:rStyle w:val="None"/>
-          <w:color w:val="F70D1D"/>
-          <w:u w:color="F70D1D"/>
-        </w:rPr>
-        <w:t>key+Shift+S</w:t>
-      </w:r>
-      <w:proofErr w:type="spellEnd"/>
-      <w:r>
-        <w:rPr>
-          <w:rStyle w:val="None"/>
-          <w:color w:val="F70D1D"/>
-          <w:u w:color="F70D1D"/>
-        </w:rPr>
-        <w:t xml:space="preserve"> to begin creating a “snip” of your screen.  Once you have the portion you want just past it into the Word document.  </w:t>
       </w:r>
     </w:p>
     <w:p>
@@ -2368,28 +2246,72 @@
       </w:pPr>
       <w:r>
         <w:rPr>
-          <w:rStyle w:val="None"/>
-          <w:color w:val="F70D1D"/>
-          <w:u w:color="F70D1D"/>
-        </w:rPr>
-        <w:br/>
-      </w:r>
-      <w:r>
-        <w:rPr>
-          <w:rStyle w:val="None"/>
-          <w:color w:val="F70D1D"/>
-          <w:u w:color="F70D1D"/>
-        </w:rPr>
-        <w:t>Leave everything else on the document when submitting.</w:t>
-      </w:r>
-      <w:r>
-        <w:rPr>
-          <w:rStyle w:val="None"/>
-          <w:color w:val="F70D1D"/>
-          <w:u w:color="F70D1D"/>
-          <w:lang w:val="pt-PT"/>
-        </w:rPr>
-        <w:t>]</w:t>
+          <w:noProof/>
+        </w:rPr>
+        <w:lastRenderedPageBreak/>
+        <w:drawing>
+          <wp:anchor distT="0" distB="0" distL="114300" distR="114300" simplePos="0" relativeHeight="251659264" behindDoc="1" locked="0" layoutInCell="1" allowOverlap="1" wp14:anchorId="315D13EB" wp14:editId="0CC04193">
+            <wp:simplePos x="914400" y="1529443"/>
+            <wp:positionH relativeFrom="column">
+              <wp:align>center</wp:align>
+            </wp:positionH>
+            <wp:positionV relativeFrom="paragraph">
+              <wp:posOffset>0</wp:posOffset>
+            </wp:positionV>
+            <wp:extent cx="4480560" cy="2752344"/>
+            <wp:effectExtent l="0" t="0" r="0" b="0"/>
+            <wp:wrapTight wrapText="bothSides">
+              <wp:wrapPolygon edited="0">
+                <wp:start x="0" y="0"/>
+                <wp:lineTo x="0" y="21381"/>
+                <wp:lineTo x="21490" y="21381"/>
+                <wp:lineTo x="21490" y="0"/>
+                <wp:lineTo x="0" y="0"/>
+              </wp:wrapPolygon>
+            </wp:wrapTight>
+            <wp:docPr id="2" name="Picture 2" descr="Graphical user interface, text, application, chat or text message&#10;&#10;Description automatically generated"/>
+            <wp:cNvGraphicFramePr>
+              <a:graphicFrameLocks xmlns:a="http://schemas.openxmlformats.org/drawingml/2006/main" noChangeAspect="1"/>
+            </wp:cNvGraphicFramePr>
+            <a:graphic xmlns:a="http://schemas.openxmlformats.org/drawingml/2006/main">
+              <a:graphicData uri="http://schemas.openxmlformats.org/drawingml/2006/picture">
+                <pic:pic xmlns:pic="http://schemas.openxmlformats.org/drawingml/2006/picture">
+                  <pic:nvPicPr>
+                    <pic:cNvPr id="2" name="Picture 2" descr="Graphical user interface, text, application, chat or text message&#10;&#10;Description automatically generated"/>
+                    <pic:cNvPicPr/>
+                  </pic:nvPicPr>
+                  <pic:blipFill>
+                    <a:blip r:embed="rId9">
+                      <a:extLst>
+                        <a:ext uri="{28A0092B-C50C-407E-A947-70E740481C1C}">
+                          <a14:useLocalDpi xmlns:a14="http://schemas.microsoft.com/office/drawing/2010/main" val="0"/>
+                        </a:ext>
+                      </a:extLst>
+                    </a:blip>
+                    <a:stretch>
+                      <a:fillRect/>
+                    </a:stretch>
+                  </pic:blipFill>
+                  <pic:spPr>
+                    <a:xfrm>
+                      <a:off x="0" y="0"/>
+                      <a:ext cx="4480560" cy="2752344"/>
+                    </a:xfrm>
+                    <a:prstGeom prst="rect">
+                      <a:avLst/>
+                    </a:prstGeom>
+                  </pic:spPr>
+                </pic:pic>
+              </a:graphicData>
+            </a:graphic>
+            <wp14:sizeRelH relativeFrom="margin">
+              <wp14:pctWidth>0</wp14:pctWidth>
+            </wp14:sizeRelH>
+            <wp14:sizeRelV relativeFrom="margin">
+              <wp14:pctHeight>0</wp14:pctHeight>
+            </wp14:sizeRelV>
+          </wp:anchor>
+        </w:drawing>
       </w:r>
     </w:p>
     <w:p>
@@ -2397,8 +2319,298 @@
         <w:pStyle w:val="BodyA"/>
         <w:rPr>
           <w:rStyle w:val="None"/>
-          <w:color w:val="F70D1D"/>
-          <w:u w:color="F70D1D"/>
+          <w:b/>
+          <w:bCs/>
+        </w:rPr>
+      </w:pPr>
+    </w:p>
+    <w:p>
+      <w:pPr>
+        <w:pStyle w:val="BodyA"/>
+        <w:rPr>
+          <w:rStyle w:val="None"/>
+          <w:b/>
+          <w:bCs/>
+        </w:rPr>
+      </w:pPr>
+    </w:p>
+    <w:p>
+      <w:pPr>
+        <w:pStyle w:val="BodyA"/>
+        <w:rPr>
+          <w:rStyle w:val="None"/>
+          <w:b/>
+          <w:bCs/>
+        </w:rPr>
+      </w:pPr>
+    </w:p>
+    <w:p>
+      <w:pPr>
+        <w:pStyle w:val="BodyA"/>
+        <w:rPr>
+          <w:rStyle w:val="None"/>
+          <w:b/>
+          <w:bCs/>
+        </w:rPr>
+      </w:pPr>
+    </w:p>
+    <w:p>
+      <w:pPr>
+        <w:pStyle w:val="BodyA"/>
+        <w:rPr>
+          <w:rStyle w:val="None"/>
+          <w:b/>
+          <w:bCs/>
+        </w:rPr>
+      </w:pPr>
+    </w:p>
+    <w:p>
+      <w:pPr>
+        <w:pStyle w:val="BodyA"/>
+        <w:rPr>
+          <w:rStyle w:val="None"/>
+          <w:b/>
+          <w:bCs/>
+        </w:rPr>
+      </w:pPr>
+    </w:p>
+    <w:p>
+      <w:pPr>
+        <w:pStyle w:val="BodyA"/>
+        <w:rPr>
+          <w:rStyle w:val="None"/>
+          <w:b/>
+          <w:bCs/>
+        </w:rPr>
+      </w:pPr>
+    </w:p>
+    <w:p>
+      <w:pPr>
+        <w:pStyle w:val="BodyA"/>
+        <w:rPr>
+          <w:rStyle w:val="None"/>
+          <w:b/>
+          <w:bCs/>
+        </w:rPr>
+      </w:pPr>
+    </w:p>
+    <w:p>
+      <w:pPr>
+        <w:pStyle w:val="BodyA"/>
+        <w:rPr>
+          <w:rStyle w:val="None"/>
+          <w:b/>
+          <w:bCs/>
+        </w:rPr>
+      </w:pPr>
+    </w:p>
+    <w:p>
+      <w:pPr>
+        <w:pStyle w:val="BodyA"/>
+        <w:rPr>
+          <w:rStyle w:val="None"/>
+          <w:b/>
+          <w:bCs/>
+        </w:rPr>
+      </w:pPr>
+      <w:r>
+        <w:rPr>
+          <w:rStyle w:val="None"/>
+          <w:b/>
+          <w:bCs/>
+        </w:rPr>
+        <w:drawing>
+          <wp:anchor distT="0" distB="0" distL="114300" distR="114300" simplePos="0" relativeHeight="251660288" behindDoc="1" locked="0" layoutInCell="1" allowOverlap="1" wp14:anchorId="2CEC1367" wp14:editId="44296E36">
+            <wp:simplePos x="0" y="0"/>
+            <wp:positionH relativeFrom="page">
+              <wp:align>center</wp:align>
+            </wp:positionH>
+            <wp:positionV relativeFrom="paragraph">
+              <wp:posOffset>7983</wp:posOffset>
+            </wp:positionV>
+            <wp:extent cx="4762500" cy="3901587"/>
+            <wp:effectExtent l="0" t="0" r="0" b="3810"/>
+            <wp:wrapTight wrapText="bothSides">
+              <wp:wrapPolygon edited="0">
+                <wp:start x="0" y="0"/>
+                <wp:lineTo x="0" y="21516"/>
+                <wp:lineTo x="21514" y="21516"/>
+                <wp:lineTo x="21514" y="0"/>
+                <wp:lineTo x="0" y="0"/>
+              </wp:wrapPolygon>
+            </wp:wrapTight>
+            <wp:docPr id="3" name="Picture 3" descr="Graphical user interface, application&#10;&#10;Description automatically generated"/>
+            <wp:cNvGraphicFramePr>
+              <a:graphicFrameLocks xmlns:a="http://schemas.openxmlformats.org/drawingml/2006/main" noChangeAspect="1"/>
+            </wp:cNvGraphicFramePr>
+            <a:graphic xmlns:a="http://schemas.openxmlformats.org/drawingml/2006/main">
+              <a:graphicData uri="http://schemas.openxmlformats.org/drawingml/2006/picture">
+                <pic:pic xmlns:pic="http://schemas.openxmlformats.org/drawingml/2006/picture">
+                  <pic:nvPicPr>
+                    <pic:cNvPr id="3" name="Picture 3" descr="Graphical user interface, application&#10;&#10;Description automatically generated"/>
+                    <pic:cNvPicPr/>
+                  </pic:nvPicPr>
+                  <pic:blipFill>
+                    <a:blip r:embed="rId10">
+                      <a:extLst>
+                        <a:ext uri="{28A0092B-C50C-407E-A947-70E740481C1C}">
+                          <a14:useLocalDpi xmlns:a14="http://schemas.microsoft.com/office/drawing/2010/main" val="0"/>
+                        </a:ext>
+                      </a:extLst>
+                    </a:blip>
+                    <a:stretch>
+                      <a:fillRect/>
+                    </a:stretch>
+                  </pic:blipFill>
+                  <pic:spPr>
+                    <a:xfrm>
+                      <a:off x="0" y="0"/>
+                      <a:ext cx="4762500" cy="3901587"/>
+                    </a:xfrm>
+                    <a:prstGeom prst="rect">
+                      <a:avLst/>
+                    </a:prstGeom>
+                  </pic:spPr>
+                </pic:pic>
+              </a:graphicData>
+            </a:graphic>
+            <wp14:sizeRelH relativeFrom="page">
+              <wp14:pctWidth>0</wp14:pctWidth>
+            </wp14:sizeRelH>
+            <wp14:sizeRelV relativeFrom="page">
+              <wp14:pctHeight>0</wp14:pctHeight>
+            </wp14:sizeRelV>
+          </wp:anchor>
+        </w:drawing>
+      </w:r>
+    </w:p>
+    <w:p>
+      <w:pPr>
+        <w:pStyle w:val="BodyA"/>
+        <w:rPr>
+          <w:rStyle w:val="None"/>
+          <w:b/>
+          <w:bCs/>
+        </w:rPr>
+      </w:pPr>
+    </w:p>
+    <w:p>
+      <w:pPr>
+        <w:pStyle w:val="BodyA"/>
+        <w:rPr>
+          <w:rStyle w:val="None"/>
+          <w:b/>
+          <w:bCs/>
+        </w:rPr>
+      </w:pPr>
+    </w:p>
+    <w:p>
+      <w:pPr>
+        <w:pStyle w:val="BodyA"/>
+        <w:rPr>
+          <w:rStyle w:val="None"/>
+          <w:b/>
+          <w:bCs/>
+        </w:rPr>
+      </w:pPr>
+    </w:p>
+    <w:p>
+      <w:pPr>
+        <w:pStyle w:val="BodyA"/>
+        <w:rPr>
+          <w:rStyle w:val="None"/>
+          <w:b/>
+          <w:bCs/>
+        </w:rPr>
+      </w:pPr>
+    </w:p>
+    <w:p>
+      <w:pPr>
+        <w:pStyle w:val="BodyA"/>
+        <w:rPr>
+          <w:rStyle w:val="None"/>
+          <w:b/>
+          <w:bCs/>
+        </w:rPr>
+      </w:pPr>
+    </w:p>
+    <w:p>
+      <w:pPr>
+        <w:pStyle w:val="BodyA"/>
+        <w:rPr>
+          <w:rStyle w:val="None"/>
+          <w:b/>
+          <w:bCs/>
+        </w:rPr>
+      </w:pPr>
+    </w:p>
+    <w:p>
+      <w:pPr>
+        <w:pStyle w:val="BodyA"/>
+        <w:rPr>
+          <w:rStyle w:val="None"/>
+          <w:b/>
+          <w:bCs/>
+        </w:rPr>
+      </w:pPr>
+    </w:p>
+    <w:p>
+      <w:pPr>
+        <w:pStyle w:val="BodyA"/>
+        <w:rPr>
+          <w:rStyle w:val="None"/>
+          <w:b/>
+          <w:bCs/>
+        </w:rPr>
+      </w:pPr>
+    </w:p>
+    <w:p>
+      <w:pPr>
+        <w:pStyle w:val="BodyA"/>
+        <w:rPr>
+          <w:rStyle w:val="None"/>
+          <w:b/>
+          <w:bCs/>
+        </w:rPr>
+      </w:pPr>
+    </w:p>
+    <w:p>
+      <w:pPr>
+        <w:pStyle w:val="BodyA"/>
+        <w:rPr>
+          <w:rStyle w:val="None"/>
+          <w:b/>
+          <w:bCs/>
+        </w:rPr>
+      </w:pPr>
+    </w:p>
+    <w:p>
+      <w:pPr>
+        <w:pStyle w:val="BodyA"/>
+        <w:rPr>
+          <w:rStyle w:val="None"/>
+          <w:b/>
+          <w:bCs/>
+        </w:rPr>
+      </w:pPr>
+    </w:p>
+    <w:p>
+      <w:pPr>
+        <w:pStyle w:val="BodyA"/>
+        <w:rPr>
+          <w:rStyle w:val="None"/>
+          <w:b/>
+          <w:bCs/>
+        </w:rPr>
+      </w:pPr>
+    </w:p>
+    <w:p>
+      <w:pPr>
+        <w:pStyle w:val="BodyA"/>
+        <w:rPr>
+          <w:rStyle w:val="None"/>
+          <w:b/>
+          <w:bCs/>
         </w:rPr>
       </w:pPr>
     </w:p>
@@ -2424,16 +2636,23 @@
       <w:pPr>
         <w:pStyle w:val="BodyA"/>
       </w:pPr>
+      <w:hyperlink r:id="rId11" w:history="1">
+        <w:r>
+          <w:rPr>
+            <w:rStyle w:val="Hyperlink"/>
+          </w:rPr>
+          <w:t>https://github.com/radubuc/javascript-course</w:t>
+        </w:r>
+      </w:hyperlink>
       <w:r>
         <w:rPr>
           <w:rStyle w:val="None"/>
         </w:rPr>
-        <w:t xml:space="preserve">Ignore this section for Week 0. </w:t>
+        <w:t xml:space="preserve"> </w:t>
       </w:r>
     </w:p>
     <w:sectPr>
-      <w:headerReference w:type="default" r:id="rId8"/>
-      <w:footerReference w:type="default" r:id="rId9"/>
+      <w:headerReference w:type="default" r:id="rId12"/>
       <w:pgSz w:w="12240" w:h="15840"/>
       <w:pgMar w:top="1440" w:right="1440" w:bottom="1440" w:left="1440" w:header="720" w:footer="720" w:gutter="0"/>
       <w:pgNumType w:start="1"/>
@@ -2444,7 +2663,7 @@
 </file>
 
 <file path=word/endnotes.xml><?xml version="1.0" encoding="utf-8"?>
-<w:endnotes xmlns:wpc="http://schemas.microsoft.com/office/word/2010/wordprocessingCanvas" xmlns:cx="http://schemas.microsoft.com/office/drawing/2014/chartex" xmlns:cx1="http://schemas.microsoft.com/office/drawing/2015/9/8/chartex" xmlns:cx2="http://schemas.microsoft.com/office/drawing/2015/10/21/chartex" xmlns:cx3="http://schemas.microsoft.com/office/drawing/2016/5/9/chartex" xmlns:cx4="http://schemas.microsoft.com/office/drawing/2016/5/10/chartex" xmlns:cx5="http://schemas.microsoft.com/office/drawing/2016/5/11/chartex" xmlns:cx6="http://schemas.microsoft.com/office/drawing/2016/5/12/chartex" xmlns:cx7="http://schemas.microsoft.com/office/drawing/2016/5/13/chartex" xmlns:cx8="http://schemas.microsoft.com/office/drawing/2016/5/14/chartex" xmlns:mc="http://schemas.openxmlformats.org/markup-compatibility/2006" xmlns:aink="http://schemas.microsoft.com/office/drawing/2016/ink" xmlns:am3d="http://schemas.microsoft.com/office/drawing/2017/model3d" xmlns:o="urn:schemas-microsoft-com:office:office" xmlns:r="http://schemas.openxmlformats.org/officeDocument/2006/relationships" xmlns:m="http://schemas.openxmlformats.org/officeDocument/2006/math" xmlns:v="urn:schemas-microsoft-com:vml" xmlns:wp14="http://schemas.microsoft.com/office/word/2010/wordprocessingDrawing" xmlns:wp="http://schemas.openxmlformats.org/drawingml/2006/wordprocessingDrawing" xmlns:w10="urn:schemas-microsoft-com:office:word" xmlns:w="http://schemas.openxmlformats.org/wordprocessingml/2006/main" xmlns:w14="http://schemas.microsoft.com/office/word/2010/wordml" xmlns:w15="http://schemas.microsoft.com/office/word/2012/wordml" xmlns:w16cex="http://schemas.microsoft.com/office/word/2018/wordml/cex" xmlns:w16cid="http://schemas.microsoft.com/office/word/2016/wordml/cid" xmlns:w16="http://schemas.microsoft.com/office/word/2018/wordml" xmlns:w16se="http://schemas.microsoft.com/office/word/2015/wordml/symex" xmlns:wpg="http://schemas.microsoft.com/office/word/2010/wordprocessingGroup" xmlns:wpi="http://schemas.microsoft.com/office/word/2010/wordprocessingInk" xmlns:wne="http://schemas.microsoft.com/office/word/2006/wordml" xmlns:wps="http://schemas.microsoft.com/office/word/2010/wordprocessingShape" mc:Ignorable="w14 w15 w16se w16cid w16 w16cex wp14">
+<w:endnotes xmlns:wpc="http://schemas.microsoft.com/office/word/2010/wordprocessingCanvas" xmlns:cx="http://schemas.microsoft.com/office/drawing/2014/chartex" xmlns:cx1="http://schemas.microsoft.com/office/drawing/2015/9/8/chartex" xmlns:cx2="http://schemas.microsoft.com/office/drawing/2015/10/21/chartex" xmlns:cx3="http://schemas.microsoft.com/office/drawing/2016/5/9/chartex" xmlns:cx4="http://schemas.microsoft.com/office/drawing/2016/5/10/chartex" xmlns:cx5="http://schemas.microsoft.com/office/drawing/2016/5/11/chartex" xmlns:cx6="http://schemas.microsoft.com/office/drawing/2016/5/12/chartex" xmlns:cx7="http://schemas.microsoft.com/office/drawing/2016/5/13/chartex" xmlns:cx8="http://schemas.microsoft.com/office/drawing/2016/5/14/chartex" xmlns:mc="http://schemas.openxmlformats.org/markup-compatibility/2006" xmlns:aink="http://schemas.microsoft.com/office/drawing/2016/ink" xmlns:am3d="http://schemas.microsoft.com/office/drawing/2017/model3d" xmlns:o="urn:schemas-microsoft-com:office:office" xmlns:r="http://schemas.openxmlformats.org/officeDocument/2006/relationships" xmlns:m="http://schemas.openxmlformats.org/officeDocument/2006/math" xmlns:v="urn:schemas-microsoft-com:vml" xmlns:wp14="http://schemas.microsoft.com/office/word/2010/wordprocessingDrawing" xmlns:wp="http://schemas.openxmlformats.org/drawingml/2006/wordprocessingDrawing" xmlns:w10="urn:schemas-microsoft-com:office:word" xmlns:w="http://schemas.openxmlformats.org/wordprocessingml/2006/main" xmlns:w14="http://schemas.microsoft.com/office/word/2010/wordml" xmlns:w15="http://schemas.microsoft.com/office/word/2012/wordml" xmlns:w16cex="http://schemas.microsoft.com/office/word/2018/wordml/cex" xmlns:w16cid="http://schemas.microsoft.com/office/word/2016/wordml/cid" xmlns:w16="http://schemas.microsoft.com/office/word/2018/wordml" xmlns:w16sdtdh="http://schemas.microsoft.com/office/word/2020/wordml/sdtdatahash" xmlns:w16se="http://schemas.microsoft.com/office/word/2015/wordml/symex" xmlns:wpg="http://schemas.microsoft.com/office/word/2010/wordprocessingGroup" xmlns:wpi="http://schemas.microsoft.com/office/word/2010/wordprocessingInk" xmlns:wne="http://schemas.microsoft.com/office/word/2006/wordml" xmlns:wps="http://schemas.microsoft.com/office/word/2010/wordprocessingShape" mc:Ignorable="w14 w15 w16se w16cid w16 w16cex w16sdtdh wp14">
   <w:endnote w:type="separator" w:id="-1">
     <w:p>
       <w:r>
@@ -2462,18 +2681,8 @@
 </w:endnotes>
 </file>
 
-<file path=word/footer1.xml><?xml version="1.0" encoding="utf-8"?>
-<w:ftr xmlns:wpc="http://schemas.microsoft.com/office/word/2010/wordprocessingCanvas" xmlns:cx="http://schemas.microsoft.com/office/drawing/2014/chartex" xmlns:cx1="http://schemas.microsoft.com/office/drawing/2015/9/8/chartex" xmlns:cx2="http://schemas.microsoft.com/office/drawing/2015/10/21/chartex" xmlns:cx3="http://schemas.microsoft.com/office/drawing/2016/5/9/chartex" xmlns:cx4="http://schemas.microsoft.com/office/drawing/2016/5/10/chartex" xmlns:cx5="http://schemas.microsoft.com/office/drawing/2016/5/11/chartex" xmlns:cx6="http://schemas.microsoft.com/office/drawing/2016/5/12/chartex" xmlns:cx7="http://schemas.microsoft.com/office/drawing/2016/5/13/chartex" xmlns:cx8="http://schemas.microsoft.com/office/drawing/2016/5/14/chartex" xmlns:mc="http://schemas.openxmlformats.org/markup-compatibility/2006" xmlns:aink="http://schemas.microsoft.com/office/drawing/2016/ink" xmlns:am3d="http://schemas.microsoft.com/office/drawing/2017/model3d" xmlns:o="urn:schemas-microsoft-com:office:office" xmlns:r="http://schemas.openxmlformats.org/officeDocument/2006/relationships" xmlns:m="http://schemas.openxmlformats.org/officeDocument/2006/math" xmlns:v="urn:schemas-microsoft-com:vml" xmlns:wp14="http://schemas.microsoft.com/office/word/2010/wordprocessingDrawing" xmlns:wp="http://schemas.openxmlformats.org/drawingml/2006/wordprocessingDrawing" xmlns:w10="urn:schemas-microsoft-com:office:word" xmlns:w="http://schemas.openxmlformats.org/wordprocessingml/2006/main" xmlns:w14="http://schemas.microsoft.com/office/word/2010/wordml" xmlns:w15="http://schemas.microsoft.com/office/word/2012/wordml" xmlns:w16cex="http://schemas.microsoft.com/office/word/2018/wordml/cex" xmlns:w16cid="http://schemas.microsoft.com/office/word/2016/wordml/cid" xmlns:w16="http://schemas.microsoft.com/office/word/2018/wordml" xmlns:w16se="http://schemas.microsoft.com/office/word/2015/wordml/symex" xmlns:wpg="http://schemas.microsoft.com/office/word/2010/wordprocessingGroup" xmlns:wpi="http://schemas.microsoft.com/office/word/2010/wordprocessingInk" xmlns:wne="http://schemas.microsoft.com/office/word/2006/wordml" xmlns:wps="http://schemas.microsoft.com/office/word/2010/wordprocessingShape" mc:Ignorable="w14 w15 w16se w16cid w16 w16cex wp14">
-  <w:p>
-    <w:pPr>
-      <w:pStyle w:val="HeaderFooter"/>
-    </w:pPr>
-  </w:p>
-</w:ftr>
-</file>
-
 <file path=word/footnotes.xml><?xml version="1.0" encoding="utf-8"?>
-<w:footnotes xmlns:wpc="http://schemas.microsoft.com/office/word/2010/wordprocessingCanvas" xmlns:cx="http://schemas.microsoft.com/office/drawing/2014/chartex" xmlns:cx1="http://schemas.microsoft.com/office/drawing/2015/9/8/chartex" xmlns:cx2="http://schemas.microsoft.com/office/drawing/2015/10/21/chartex" xmlns:cx3="http://schemas.microsoft.com/office/drawing/2016/5/9/chartex" xmlns:cx4="http://schemas.microsoft.com/office/drawing/2016/5/10/chartex" xmlns:cx5="http://schemas.microsoft.com/office/drawing/2016/5/11/chartex" xmlns:cx6="http://schemas.microsoft.com/office/drawing/2016/5/12/chartex" xmlns:cx7="http://schemas.microsoft.com/office/drawing/2016/5/13/chartex" xmlns:cx8="http://schemas.microsoft.com/office/drawing/2016/5/14/chartex" xmlns:mc="http://schemas.openxmlformats.org/markup-compatibility/2006" xmlns:aink="http://schemas.microsoft.com/office/drawing/2016/ink" xmlns:am3d="http://schemas.microsoft.com/office/drawing/2017/model3d" xmlns:o="urn:schemas-microsoft-com:office:office" xmlns:r="http://schemas.openxmlformats.org/officeDocument/2006/relationships" xmlns:m="http://schemas.openxmlformats.org/officeDocument/2006/math" xmlns:v="urn:schemas-microsoft-com:vml" xmlns:wp14="http://schemas.microsoft.com/office/word/2010/wordprocessingDrawing" xmlns:wp="http://schemas.openxmlformats.org/drawingml/2006/wordprocessingDrawing" xmlns:w10="urn:schemas-microsoft-com:office:word" xmlns:w="http://schemas.openxmlformats.org/wordprocessingml/2006/main" xmlns:w14="http://schemas.microsoft.com/office/word/2010/wordml" xmlns:w15="http://schemas.microsoft.com/office/word/2012/wordml" xmlns:w16cex="http://schemas.microsoft.com/office/word/2018/wordml/cex" xmlns:w16cid="http://schemas.microsoft.com/office/word/2016/wordml/cid" xmlns:w16="http://schemas.microsoft.com/office/word/2018/wordml" xmlns:w16se="http://schemas.microsoft.com/office/word/2015/wordml/symex" xmlns:wpg="http://schemas.microsoft.com/office/word/2010/wordprocessingGroup" xmlns:wpi="http://schemas.microsoft.com/office/word/2010/wordprocessingInk" xmlns:wne="http://schemas.microsoft.com/office/word/2006/wordml" xmlns:wps="http://schemas.microsoft.com/office/word/2010/wordprocessingShape" mc:Ignorable="w14 w15 w16se w16cid w16 w16cex wp14">
+<w:footnotes xmlns:wpc="http://schemas.microsoft.com/office/word/2010/wordprocessingCanvas" xmlns:cx="http://schemas.microsoft.com/office/drawing/2014/chartex" xmlns:cx1="http://schemas.microsoft.com/office/drawing/2015/9/8/chartex" xmlns:cx2="http://schemas.microsoft.com/office/drawing/2015/10/21/chartex" xmlns:cx3="http://schemas.microsoft.com/office/drawing/2016/5/9/chartex" xmlns:cx4="http://schemas.microsoft.com/office/drawing/2016/5/10/chartex" xmlns:cx5="http://schemas.microsoft.com/office/drawing/2016/5/11/chartex" xmlns:cx6="http://schemas.microsoft.com/office/drawing/2016/5/12/chartex" xmlns:cx7="http://schemas.microsoft.com/office/drawing/2016/5/13/chartex" xmlns:cx8="http://schemas.microsoft.com/office/drawing/2016/5/14/chartex" xmlns:mc="http://schemas.openxmlformats.org/markup-compatibility/2006" xmlns:aink="http://schemas.microsoft.com/office/drawing/2016/ink" xmlns:am3d="http://schemas.microsoft.com/office/drawing/2017/model3d" xmlns:o="urn:schemas-microsoft-com:office:office" xmlns:r="http://schemas.openxmlformats.org/officeDocument/2006/relationships" xmlns:m="http://schemas.openxmlformats.org/officeDocument/2006/math" xmlns:v="urn:schemas-microsoft-com:vml" xmlns:wp14="http://schemas.microsoft.com/office/word/2010/wordprocessingDrawing" xmlns:wp="http://schemas.openxmlformats.org/drawingml/2006/wordprocessingDrawing" xmlns:w10="urn:schemas-microsoft-com:office:word" xmlns:w="http://schemas.openxmlformats.org/wordprocessingml/2006/main" xmlns:w14="http://schemas.microsoft.com/office/word/2010/wordml" xmlns:w15="http://schemas.microsoft.com/office/word/2012/wordml" xmlns:w16cex="http://schemas.microsoft.com/office/word/2018/wordml/cex" xmlns:w16cid="http://schemas.microsoft.com/office/word/2016/wordml/cid" xmlns:w16="http://schemas.microsoft.com/office/word/2018/wordml" xmlns:w16sdtdh="http://schemas.microsoft.com/office/word/2020/wordml/sdtdatahash" xmlns:w16se="http://schemas.microsoft.com/office/word/2015/wordml/symex" xmlns:wpg="http://schemas.microsoft.com/office/word/2010/wordprocessingGroup" xmlns:wpi="http://schemas.microsoft.com/office/word/2010/wordprocessingInk" xmlns:wne="http://schemas.microsoft.com/office/word/2006/wordml" xmlns:wps="http://schemas.microsoft.com/office/word/2010/wordprocessingShape" mc:Ignorable="w14 w15 w16se w16cid w16 w16cex w16sdtdh wp14">
   <w:footnote w:type="separator" w:id="-1">
     <w:p>
       <w:r>
@@ -2492,7 +2701,7 @@
 </file>
 
 <file path=word/header1.xml><?xml version="1.0" encoding="utf-8"?>
-<w:hdr xmlns:wpc="http://schemas.microsoft.com/office/word/2010/wordprocessingCanvas" xmlns:cx="http://schemas.microsoft.com/office/drawing/2014/chartex" xmlns:cx1="http://schemas.microsoft.com/office/drawing/2015/9/8/chartex" xmlns:cx2="http://schemas.microsoft.com/office/drawing/2015/10/21/chartex" xmlns:cx3="http://schemas.microsoft.com/office/drawing/2016/5/9/chartex" xmlns:cx4="http://schemas.microsoft.com/office/drawing/2016/5/10/chartex" xmlns:cx5="http://schemas.microsoft.com/office/drawing/2016/5/11/chartex" xmlns:cx6="http://schemas.microsoft.com/office/drawing/2016/5/12/chartex" xmlns:cx7="http://schemas.microsoft.com/office/drawing/2016/5/13/chartex" xmlns:cx8="http://schemas.microsoft.com/office/drawing/2016/5/14/chartex" xmlns:mc="http://schemas.openxmlformats.org/markup-compatibility/2006" xmlns:aink="http://schemas.microsoft.com/office/drawing/2016/ink" xmlns:am3d="http://schemas.microsoft.com/office/drawing/2017/model3d" xmlns:o="urn:schemas-microsoft-com:office:office" xmlns:r="http://schemas.openxmlformats.org/officeDocument/2006/relationships" xmlns:m="http://schemas.openxmlformats.org/officeDocument/2006/math" xmlns:v="urn:schemas-microsoft-com:vml" xmlns:wp14="http://schemas.microsoft.com/office/word/2010/wordprocessingDrawing" xmlns:wp="http://schemas.openxmlformats.org/drawingml/2006/wordprocessingDrawing" xmlns:w10="urn:schemas-microsoft-com:office:word" xmlns:w="http://schemas.openxmlformats.org/wordprocessingml/2006/main" xmlns:w14="http://schemas.microsoft.com/office/word/2010/wordml" xmlns:w15="http://schemas.microsoft.com/office/word/2012/wordml" xmlns:w16cex="http://schemas.microsoft.com/office/word/2018/wordml/cex" xmlns:w16cid="http://schemas.microsoft.com/office/word/2016/wordml/cid" xmlns:w16="http://schemas.microsoft.com/office/word/2018/wordml" xmlns:w16se="http://schemas.microsoft.com/office/word/2015/wordml/symex" xmlns:wpg="http://schemas.microsoft.com/office/word/2010/wordprocessingGroup" xmlns:wpi="http://schemas.microsoft.com/office/word/2010/wordprocessingInk" xmlns:wne="http://schemas.microsoft.com/office/word/2006/wordml" xmlns:wps="http://schemas.microsoft.com/office/word/2010/wordprocessingShape" mc:Ignorable="w14 w15 w16se w16cid w16 w16cex wp14">
+<w:hdr xmlns:wpc="http://schemas.microsoft.com/office/word/2010/wordprocessingCanvas" xmlns:cx="http://schemas.microsoft.com/office/drawing/2014/chartex" xmlns:cx1="http://schemas.microsoft.com/office/drawing/2015/9/8/chartex" xmlns:cx2="http://schemas.microsoft.com/office/drawing/2015/10/21/chartex" xmlns:cx3="http://schemas.microsoft.com/office/drawing/2016/5/9/chartex" xmlns:cx4="http://schemas.microsoft.com/office/drawing/2016/5/10/chartex" xmlns:cx5="http://schemas.microsoft.com/office/drawing/2016/5/11/chartex" xmlns:cx6="http://schemas.microsoft.com/office/drawing/2016/5/12/chartex" xmlns:cx7="http://schemas.microsoft.com/office/drawing/2016/5/13/chartex" xmlns:cx8="http://schemas.microsoft.com/office/drawing/2016/5/14/chartex" xmlns:mc="http://schemas.openxmlformats.org/markup-compatibility/2006" xmlns:aink="http://schemas.microsoft.com/office/drawing/2016/ink" xmlns:am3d="http://schemas.microsoft.com/office/drawing/2017/model3d" xmlns:o="urn:schemas-microsoft-com:office:office" xmlns:r="http://schemas.openxmlformats.org/officeDocument/2006/relationships" xmlns:m="http://schemas.openxmlformats.org/officeDocument/2006/math" xmlns:v="urn:schemas-microsoft-com:vml" xmlns:wp14="http://schemas.microsoft.com/office/word/2010/wordprocessingDrawing" xmlns:wp="http://schemas.openxmlformats.org/drawingml/2006/wordprocessingDrawing" xmlns:w10="urn:schemas-microsoft-com:office:word" xmlns:w="http://schemas.openxmlformats.org/wordprocessingml/2006/main" xmlns:w14="http://schemas.microsoft.com/office/word/2010/wordml" xmlns:w15="http://schemas.microsoft.com/office/word/2012/wordml" xmlns:w16cex="http://schemas.microsoft.com/office/word/2018/wordml/cex" xmlns:w16cid="http://schemas.microsoft.com/office/word/2016/wordml/cid" xmlns:w16="http://schemas.microsoft.com/office/word/2018/wordml" xmlns:w16sdtdh="http://schemas.microsoft.com/office/word/2020/wordml/sdtdatahash" xmlns:w16se="http://schemas.microsoft.com/office/word/2015/wordml/symex" xmlns:wpg="http://schemas.microsoft.com/office/word/2010/wordprocessingGroup" xmlns:wpi="http://schemas.microsoft.com/office/word/2010/wordprocessingInk" xmlns:wne="http://schemas.microsoft.com/office/word/2006/wordml" xmlns:wps="http://schemas.microsoft.com/office/word/2010/wordprocessingShape" mc:Ignorable="w14 w15 w16se w16cid w16 w16cex w16sdtdh wp14">
   <w:p>
     <w:pPr>
       <w:pStyle w:val="Body"/>
@@ -2502,6 +2711,22 @@
       </w:tabs>
       <w:spacing w:after="0" w:line="240" w:lineRule="auto"/>
     </w:pPr>
+    <w:r>
+      <w:t>Renee Dubuc</w:t>
+    </w:r>
+  </w:p>
+  <w:p>
+    <w:pPr>
+      <w:pStyle w:val="Body"/>
+      <w:tabs>
+        <w:tab w:val="center" w:pos="4680"/>
+        <w:tab w:val="right" w:pos="9340"/>
+      </w:tabs>
+      <w:spacing w:after="0" w:line="240" w:lineRule="auto"/>
+    </w:pPr>
+    <w:r>
+      <w:t>10/15/2021</w:t>
+    </w:r>
     <w:r>
       <w:rPr>
         <w:rFonts w:ascii="Arial Black" w:hAnsi="Arial Black"/>
@@ -2557,7 +2782,7 @@
 </file>
 
 <file path=word/numbering.xml><?xml version="1.0" encoding="utf-8"?>
-<w:numbering xmlns:wpc="http://schemas.microsoft.com/office/word/2010/wordprocessingCanvas" xmlns:cx="http://schemas.microsoft.com/office/drawing/2014/chartex" xmlns:cx1="http://schemas.microsoft.com/office/drawing/2015/9/8/chartex" xmlns:cx2="http://schemas.microsoft.com/office/drawing/2015/10/21/chartex" xmlns:cx3="http://schemas.microsoft.com/office/drawing/2016/5/9/chartex" xmlns:cx4="http://schemas.microsoft.com/office/drawing/2016/5/10/chartex" xmlns:cx5="http://schemas.microsoft.com/office/drawing/2016/5/11/chartex" xmlns:cx6="http://schemas.microsoft.com/office/drawing/2016/5/12/chartex" xmlns:cx7="http://schemas.microsoft.com/office/drawing/2016/5/13/chartex" xmlns:cx8="http://schemas.microsoft.com/office/drawing/2016/5/14/chartex" xmlns:mc="http://schemas.openxmlformats.org/markup-compatibility/2006" xmlns:aink="http://schemas.microsoft.com/office/drawing/2016/ink" xmlns:am3d="http://schemas.microsoft.com/office/drawing/2017/model3d" xmlns:o="urn:schemas-microsoft-com:office:office" xmlns:r="http://schemas.openxmlformats.org/officeDocument/2006/relationships" xmlns:m="http://schemas.openxmlformats.org/officeDocument/2006/math" xmlns:v="urn:schemas-microsoft-com:vml" xmlns:wp14="http://schemas.microsoft.com/office/word/2010/wordprocessingDrawing" xmlns:wp="http://schemas.openxmlformats.org/drawingml/2006/wordprocessingDrawing" xmlns:w10="urn:schemas-microsoft-com:office:word" xmlns:w="http://schemas.openxmlformats.org/wordprocessingml/2006/main" xmlns:w14="http://schemas.microsoft.com/office/word/2010/wordml" xmlns:w15="http://schemas.microsoft.com/office/word/2012/wordml" xmlns:w16cex="http://schemas.microsoft.com/office/word/2018/wordml/cex" xmlns:w16cid="http://schemas.microsoft.com/office/word/2016/wordml/cid" xmlns:w16="http://schemas.microsoft.com/office/word/2018/wordml" xmlns:w16se="http://schemas.microsoft.com/office/word/2015/wordml/symex" xmlns:wpg="http://schemas.microsoft.com/office/word/2010/wordprocessingGroup" xmlns:wpi="http://schemas.microsoft.com/office/word/2010/wordprocessingInk" xmlns:wne="http://schemas.microsoft.com/office/word/2006/wordml" xmlns:wps="http://schemas.microsoft.com/office/word/2010/wordprocessingShape" mc:Ignorable="w14 w15 w16se w16cid w16 w16cex wp14">
+<w:numbering xmlns:wpc="http://schemas.microsoft.com/office/word/2010/wordprocessingCanvas" xmlns:cx="http://schemas.microsoft.com/office/drawing/2014/chartex" xmlns:cx1="http://schemas.microsoft.com/office/drawing/2015/9/8/chartex" xmlns:cx2="http://schemas.microsoft.com/office/drawing/2015/10/21/chartex" xmlns:cx3="http://schemas.microsoft.com/office/drawing/2016/5/9/chartex" xmlns:cx4="http://schemas.microsoft.com/office/drawing/2016/5/10/chartex" xmlns:cx5="http://schemas.microsoft.com/office/drawing/2016/5/11/chartex" xmlns:cx6="http://schemas.microsoft.com/office/drawing/2016/5/12/chartex" xmlns:cx7="http://schemas.microsoft.com/office/drawing/2016/5/13/chartex" xmlns:cx8="http://schemas.microsoft.com/office/drawing/2016/5/14/chartex" xmlns:mc="http://schemas.openxmlformats.org/markup-compatibility/2006" xmlns:aink="http://schemas.microsoft.com/office/drawing/2016/ink" xmlns:am3d="http://schemas.microsoft.com/office/drawing/2017/model3d" xmlns:o="urn:schemas-microsoft-com:office:office" xmlns:r="http://schemas.openxmlformats.org/officeDocument/2006/relationships" xmlns:m="http://schemas.openxmlformats.org/officeDocument/2006/math" xmlns:v="urn:schemas-microsoft-com:vml" xmlns:wp14="http://schemas.microsoft.com/office/word/2010/wordprocessingDrawing" xmlns:wp="http://schemas.openxmlformats.org/drawingml/2006/wordprocessingDrawing" xmlns:w10="urn:schemas-microsoft-com:office:word" xmlns:w="http://schemas.openxmlformats.org/wordprocessingml/2006/main" xmlns:w14="http://schemas.microsoft.com/office/word/2010/wordml" xmlns:w15="http://schemas.microsoft.com/office/word/2012/wordml" xmlns:w16cex="http://schemas.microsoft.com/office/word/2018/wordml/cex" xmlns:w16cid="http://schemas.microsoft.com/office/word/2016/wordml/cid" xmlns:w16="http://schemas.microsoft.com/office/word/2018/wordml" xmlns:w16sdtdh="http://schemas.microsoft.com/office/word/2020/wordml/sdtdatahash" xmlns:w16se="http://schemas.microsoft.com/office/word/2015/wordml/symex" xmlns:wpg="http://schemas.microsoft.com/office/word/2010/wordprocessingGroup" xmlns:wpi="http://schemas.microsoft.com/office/word/2010/wordprocessingInk" xmlns:wne="http://schemas.microsoft.com/office/word/2006/wordml" xmlns:wps="http://schemas.microsoft.com/office/word/2010/wordprocessingShape" mc:Ignorable="w14 w15 w16se w16cid w16 w16cex w16sdtdh wp14">
   <w:abstractNum w:abstractNumId="0" w15:restartNumberingAfterBreak="0">
     <w:nsid w:val="048047E6"/>
     <w:multiLevelType w:val="hybridMultilevel"/>
@@ -2804,7 +3029,7 @@
   <w:num w:numId="3">
     <w:abstractNumId w:val="1"/>
     <w:lvlOverride w:ilvl="0">
-      <w:lvl w:ilvl="0" w:tplc="73F61EB2">
+      <w:lvl w:ilvl="0" w:tplc="AE28A48E">
         <w:start w:val="1"/>
         <w:numFmt w:val="decimal"/>
         <w:lvlText w:val="%1."/>
@@ -2834,7 +3059,7 @@
       </w:lvl>
     </w:lvlOverride>
     <w:lvlOverride w:ilvl="1">
-      <w:lvl w:ilvl="1" w:tplc="D2E2A99C">
+      <w:lvl w:ilvl="1" w:tplc="7CF4FC96">
         <w:start w:val="1"/>
         <w:numFmt w:val="lowerLetter"/>
         <w:lvlText w:val="%2."/>
@@ -2864,7 +3089,7 @@
       </w:lvl>
     </w:lvlOverride>
     <w:lvlOverride w:ilvl="2">
-      <w:lvl w:ilvl="2" w:tplc="5246BF84">
+      <w:lvl w:ilvl="2" w:tplc="C34A5F94">
         <w:start w:val="1"/>
         <w:numFmt w:val="lowerRoman"/>
         <w:lvlText w:val="%3."/>
@@ -2894,7 +3119,7 @@
       </w:lvl>
     </w:lvlOverride>
     <w:lvlOverride w:ilvl="3">
-      <w:lvl w:ilvl="3" w:tplc="B052D566">
+      <w:lvl w:ilvl="3" w:tplc="3E1C3B9A">
         <w:start w:val="1"/>
         <w:numFmt w:val="decimal"/>
         <w:lvlText w:val="%4."/>
@@ -2924,7 +3149,7 @@
       </w:lvl>
     </w:lvlOverride>
     <w:lvlOverride w:ilvl="4">
-      <w:lvl w:ilvl="4" w:tplc="4080D1BC">
+      <w:lvl w:ilvl="4" w:tplc="E3E45DFA">
         <w:start w:val="1"/>
         <w:numFmt w:val="lowerLetter"/>
         <w:lvlText w:val="%5."/>
@@ -2954,7 +3179,7 @@
       </w:lvl>
     </w:lvlOverride>
     <w:lvlOverride w:ilvl="5">
-      <w:lvl w:ilvl="5" w:tplc="AF281E9C">
+      <w:lvl w:ilvl="5" w:tplc="B8343876">
         <w:start w:val="1"/>
         <w:numFmt w:val="lowerRoman"/>
         <w:lvlText w:val="%6."/>
@@ -2984,7 +3209,7 @@
       </w:lvl>
     </w:lvlOverride>
     <w:lvlOverride w:ilvl="6">
-      <w:lvl w:ilvl="6" w:tplc="A3A438E2">
+      <w:lvl w:ilvl="6" w:tplc="596C153E">
         <w:start w:val="1"/>
         <w:numFmt w:val="decimal"/>
         <w:lvlText w:val="%7."/>
@@ -3014,7 +3239,7 @@
       </w:lvl>
     </w:lvlOverride>
     <w:lvlOverride w:ilvl="7">
-      <w:lvl w:ilvl="7" w:tplc="9DD2FF38">
+      <w:lvl w:ilvl="7" w:tplc="4770FFEC">
         <w:start w:val="1"/>
         <w:numFmt w:val="lowerLetter"/>
         <w:lvlText w:val="%8."/>
@@ -3044,7 +3269,7 @@
       </w:lvl>
     </w:lvlOverride>
     <w:lvlOverride w:ilvl="8">
-      <w:lvl w:ilvl="8" w:tplc="8FF89C7E">
+      <w:lvl w:ilvl="8" w:tplc="9CB0A3DA">
         <w:start w:val="1"/>
         <w:numFmt w:val="lowerRoman"/>
         <w:lvlText w:val="%9."/>
@@ -3078,7 +3303,7 @@
 </file>
 
 <file path=word/styles.xml><?xml version="1.0" encoding="utf-8"?>
-<w:styles xmlns:mc="http://schemas.openxmlformats.org/markup-compatibility/2006" xmlns:r="http://schemas.openxmlformats.org/officeDocument/2006/relationships" xmlns:w="http://schemas.openxmlformats.org/wordprocessingml/2006/main" xmlns:w14="http://schemas.microsoft.com/office/word/2010/wordml" xmlns:w15="http://schemas.microsoft.com/office/word/2012/wordml" xmlns:w16cex="http://schemas.microsoft.com/office/word/2018/wordml/cex" xmlns:w16cid="http://schemas.microsoft.com/office/word/2016/wordml/cid" xmlns:w16="http://schemas.microsoft.com/office/word/2018/wordml" xmlns:w16se="http://schemas.microsoft.com/office/word/2015/wordml/symex" mc:Ignorable="w14 w15 w16se w16cid w16 w16cex">
+<w:styles xmlns:mc="http://schemas.openxmlformats.org/markup-compatibility/2006" xmlns:r="http://schemas.openxmlformats.org/officeDocument/2006/relationships" xmlns:w="http://schemas.openxmlformats.org/wordprocessingml/2006/main" xmlns:w14="http://schemas.microsoft.com/office/word/2010/wordml" xmlns:w15="http://schemas.microsoft.com/office/word/2012/wordml" xmlns:w16cex="http://schemas.microsoft.com/office/word/2018/wordml/cex" xmlns:w16cid="http://schemas.microsoft.com/office/word/2016/wordml/cid" xmlns:w16="http://schemas.microsoft.com/office/word/2018/wordml" xmlns:w16sdtdh="http://schemas.microsoft.com/office/word/2020/wordml/sdtdatahash" xmlns:w16se="http://schemas.microsoft.com/office/word/2015/wordml/symex" mc:Ignorable="w14 w15 w16se w16cid w16 w16cex w16sdtdh">
   <w:docDefaults>
     <w:rPrDefault>
       <w:rPr>
@@ -3617,6 +3842,68 @@
       <w:u w:val="single" w:color="0000FF"/>
     </w:rPr>
   </w:style>
+  <w:style w:type="paragraph" w:styleId="Header">
+    <w:name w:val="header"/>
+    <w:basedOn w:val="Normal"/>
+    <w:link w:val="HeaderChar"/>
+    <w:uiPriority w:val="99"/>
+    <w:unhideWhenUsed/>
+    <w:rsid w:val="00F96C0E"/>
+    <w:pPr>
+      <w:tabs>
+        <w:tab w:val="center" w:pos="4680"/>
+        <w:tab w:val="right" w:pos="9360"/>
+      </w:tabs>
+    </w:pPr>
+  </w:style>
+  <w:style w:type="character" w:customStyle="1" w:styleId="HeaderChar">
+    <w:name w:val="Header Char"/>
+    <w:basedOn w:val="DefaultParagraphFont"/>
+    <w:link w:val="Header"/>
+    <w:uiPriority w:val="99"/>
+    <w:rsid w:val="00F96C0E"/>
+    <w:rPr>
+      <w:sz w:val="24"/>
+      <w:szCs w:val="24"/>
+    </w:rPr>
+  </w:style>
+  <w:style w:type="paragraph" w:styleId="Footer">
+    <w:name w:val="footer"/>
+    <w:basedOn w:val="Normal"/>
+    <w:link w:val="FooterChar"/>
+    <w:uiPriority w:val="99"/>
+    <w:unhideWhenUsed/>
+    <w:rsid w:val="00F96C0E"/>
+    <w:pPr>
+      <w:tabs>
+        <w:tab w:val="center" w:pos="4680"/>
+        <w:tab w:val="right" w:pos="9360"/>
+      </w:tabs>
+    </w:pPr>
+  </w:style>
+  <w:style w:type="character" w:customStyle="1" w:styleId="FooterChar">
+    <w:name w:val="Footer Char"/>
+    <w:basedOn w:val="DefaultParagraphFont"/>
+    <w:link w:val="Footer"/>
+    <w:uiPriority w:val="99"/>
+    <w:rsid w:val="00F96C0E"/>
+    <w:rPr>
+      <w:sz w:val="24"/>
+      <w:szCs w:val="24"/>
+    </w:rPr>
+  </w:style>
+  <w:style w:type="character" w:styleId="UnresolvedMention">
+    <w:name w:val="Unresolved Mention"/>
+    <w:basedOn w:val="DefaultParagraphFont"/>
+    <w:uiPriority w:val="99"/>
+    <w:semiHidden/>
+    <w:unhideWhenUsed/>
+    <w:rsid w:val="002406AE"/>
+    <w:rPr>
+      <w:color w:val="605E5C"/>
+      <w:shd w:val="clear" w:color="auto" w:fill="E1DFDD"/>
+    </w:rPr>
+  </w:style>
 </w:styles>
 </file>
 

</xml_diff>